<commit_message>
Updated Docs for version 1.1
</commit_message>
<xml_diff>
--- a/Docs/HowToUse.docx
+++ b/Docs/HowToUse.docx
@@ -1,6 +1,6 @@
 
 <file path=word/document.xml><?xml version="1.0" encoding="utf-8"?>
-<w:document xmlns:wpc="http://schemas.microsoft.com/office/word/2010/wordprocessingCanvas" xmlns:cx="http://schemas.microsoft.com/office/drawing/2014/chartex" xmlns:cx1="http://schemas.microsoft.com/office/drawing/2015/9/8/chartex" xmlns:cx2="http://schemas.microsoft.com/office/drawing/2015/10/21/chartex" xmlns:cx3="http://schemas.microsoft.com/office/drawing/2016/5/9/chartex" xmlns:cx4="http://schemas.microsoft.com/office/drawing/2016/5/10/chartex" xmlns:cx5="http://schemas.microsoft.com/office/drawing/2016/5/11/chartex" xmlns:cx6="http://schemas.microsoft.com/office/drawing/2016/5/12/chartex" xmlns:cx7="http://schemas.microsoft.com/office/drawing/2016/5/13/chartex" xmlns:cx8="http://schemas.microsoft.com/office/drawing/2016/5/14/chartex" xmlns:mc="http://schemas.openxmlformats.org/markup-compatibility/2006" xmlns:aink="http://schemas.microsoft.com/office/drawing/2016/ink" xmlns:am3d="http://schemas.microsoft.com/office/drawing/2017/model3d" xmlns:o="urn:schemas-microsoft-com:office:office" xmlns:r="http://schemas.openxmlformats.org/officeDocument/2006/relationships" xmlns:m="http://schemas.openxmlformats.org/officeDocument/2006/math" xmlns:v="urn:schemas-microsoft-com:vml" xmlns:wp14="http://schemas.microsoft.com/office/word/2010/wordprocessingDrawing" xmlns:wp="http://schemas.openxmlformats.org/drawingml/2006/wordprocessingDrawing" xmlns:w10="urn:schemas-microsoft-com:office:word" xmlns:w="http://schemas.openxmlformats.org/wordprocessingml/2006/main" xmlns:w14="http://schemas.microsoft.com/office/word/2010/wordml" xmlns:w15="http://schemas.microsoft.com/office/word/2012/wordml" xmlns:w16cex="http://schemas.microsoft.com/office/word/2018/wordml/cex" xmlns:w16cid="http://schemas.microsoft.com/office/word/2016/wordml/cid" xmlns:w16="http://schemas.microsoft.com/office/word/2018/wordml" xmlns:w16sdtdh="http://schemas.microsoft.com/office/word/2020/wordml/sdtdatahash" xmlns:w16se="http://schemas.microsoft.com/office/word/2015/wordml/symex" xmlns:wpg="http://schemas.microsoft.com/office/word/2010/wordprocessingGroup" xmlns:wpi="http://schemas.microsoft.com/office/word/2010/wordprocessingInk" xmlns:wne="http://schemas.microsoft.com/office/word/2006/wordml" xmlns:wps="http://schemas.microsoft.com/office/word/2010/wordprocessingShape" mc:Ignorable="w14 w15 w16se w16cid w16 w16cex w16sdtdh wp14">
+<w:document xmlns:wpc="http://schemas.microsoft.com/office/word/2010/wordprocessingCanvas" xmlns:cx="http://schemas.microsoft.com/office/drawing/2014/chartex" xmlns:cx1="http://schemas.microsoft.com/office/drawing/2015/9/8/chartex" xmlns:cx2="http://schemas.microsoft.com/office/drawing/2015/10/21/chartex" xmlns:cx3="http://schemas.microsoft.com/office/drawing/2016/5/9/chartex" xmlns:cx4="http://schemas.microsoft.com/office/drawing/2016/5/10/chartex" xmlns:cx5="http://schemas.microsoft.com/office/drawing/2016/5/11/chartex" xmlns:cx6="http://schemas.microsoft.com/office/drawing/2016/5/12/chartex" xmlns:cx7="http://schemas.microsoft.com/office/drawing/2016/5/13/chartex" xmlns:cx8="http://schemas.microsoft.com/office/drawing/2016/5/14/chartex" xmlns:mc="http://schemas.openxmlformats.org/markup-compatibility/2006" xmlns:aink="http://schemas.microsoft.com/office/drawing/2016/ink" xmlns:am3d="http://schemas.microsoft.com/office/drawing/2017/model3d" xmlns:o="urn:schemas-microsoft-com:office:office" xmlns:oel="http://schemas.microsoft.com/office/2019/extlst" xmlns:r="http://schemas.openxmlformats.org/officeDocument/2006/relationships" xmlns:m="http://schemas.openxmlformats.org/officeDocument/2006/math" xmlns:v="urn:schemas-microsoft-com:vml" xmlns:wp14="http://schemas.microsoft.com/office/word/2010/wordprocessingDrawing" xmlns:wp="http://schemas.openxmlformats.org/drawingml/2006/wordprocessingDrawing" xmlns:w10="urn:schemas-microsoft-com:office:word" xmlns:w="http://schemas.openxmlformats.org/wordprocessingml/2006/main" xmlns:w14="http://schemas.microsoft.com/office/word/2010/wordml" xmlns:w15="http://schemas.microsoft.com/office/word/2012/wordml" xmlns:w16cex="http://schemas.microsoft.com/office/word/2018/wordml/cex" xmlns:w16cid="http://schemas.microsoft.com/office/word/2016/wordml/cid" xmlns:w16="http://schemas.microsoft.com/office/word/2018/wordml" xmlns:w16sdtdh="http://schemas.microsoft.com/office/word/2020/wordml/sdtdatahash" xmlns:w16se="http://schemas.microsoft.com/office/word/2015/wordml/symex" xmlns:wpg="http://schemas.microsoft.com/office/word/2010/wordprocessingGroup" xmlns:wpi="http://schemas.microsoft.com/office/word/2010/wordprocessingInk" xmlns:wne="http://schemas.microsoft.com/office/word/2006/wordml" xmlns:wps="http://schemas.microsoft.com/office/word/2010/wordprocessingShape" mc:Ignorable="w14 w15 w16se w16cid w16 w16cex w16sdtdh wp14">
   <w:body>
     <w:p>
       <w:pPr>
@@ -117,19 +117,57 @@
         <w:rPr>
           <w:rFonts w:eastAsiaTheme="minorHAnsi"/>
         </w:rPr>
-        <w:t xml:space="preserve"> November</w:t>
+        <w:t xml:space="preserve"> </w:t>
       </w:r>
       <w:r>
         <w:rPr>
           <w:rFonts w:eastAsiaTheme="minorHAnsi"/>
         </w:rPr>
-        <w:t xml:space="preserve"> 16,</w:t>
+        <w:t>June</w:t>
       </w:r>
       <w:r>
         <w:rPr>
           <w:rFonts w:eastAsiaTheme="minorHAnsi"/>
         </w:rPr>
-        <w:t xml:space="preserve"> 2021</w:t>
+        <w:t xml:space="preserve"> 1</w:t>
+      </w:r>
+      <w:r>
+        <w:rPr>
+          <w:rFonts w:eastAsiaTheme="minorHAnsi"/>
+        </w:rPr>
+        <w:t>0</w:t>
+      </w:r>
+      <w:r>
+        <w:rPr>
+          <w:rFonts w:eastAsiaTheme="minorHAnsi"/>
+        </w:rPr>
+        <w:t>,</w:t>
+      </w:r>
+      <w:r>
+        <w:rPr>
+          <w:rFonts w:eastAsiaTheme="minorHAnsi"/>
+        </w:rPr>
+        <w:t xml:space="preserve"> 202</w:t>
+      </w:r>
+      <w:r>
+        <w:rPr>
+          <w:rFonts w:eastAsiaTheme="minorHAnsi"/>
+        </w:rPr>
+        <w:t>2</w:t>
+      </w:r>
+    </w:p>
+    <w:p>
+      <w:pPr>
+        <w:pStyle w:val="Subtitle"/>
+        <w:rPr>
+          <w:rFonts w:eastAsiaTheme="minorHAnsi"/>
+        </w:rPr>
+      </w:pPr>
+      <w:r>
+        <w:rPr>
+          <w:rFonts w:eastAsiaTheme="minorHAnsi"/>
+        </w:rPr>
+        <w:t>Version 1.1</w:t>
       </w:r>
     </w:p>
     <w:p>
@@ -149,7 +187,19 @@
         </w:numPr>
       </w:pPr>
       <w:r>
-        <w:t>Added description for material overrides in Data Table</w:t>
+        <w:t>Split Data Table from Generic Floor &amp; Wall settings</w:t>
+      </w:r>
+    </w:p>
+    <w:p>
+      <w:pPr>
+        <w:pStyle w:val="Subtitle"/>
+        <w:numPr>
+          <w:ilvl w:val="0"/>
+          <w:numId w:val="7"/>
+        </w:numPr>
+      </w:pPr>
+      <w:r>
+        <w:t>Fixed buggy pivot offsets for floor and walls meshes</w:t>
       </w:r>
     </w:p>
     <w:sdt>
@@ -208,7 +258,7 @@
           <w:r>
             <w:fldChar w:fldCharType="separate"/>
           </w:r>
-          <w:hyperlink w:anchor="_Toc87988244" w:history="1">
+          <w:hyperlink w:anchor="_Toc105744888" w:history="1">
             <w:r>
               <w:rPr>
                 <w:rStyle w:val="Hyperlink"/>
@@ -235,7 +285,7 @@
                 <w:noProof/>
                 <w:webHidden/>
               </w:rPr>
-              <w:instrText xml:space="preserve"> PAGEREF _Toc87988244 \h </w:instrText>
+              <w:instrText xml:space="preserve"> PAGEREF _Toc105744888 \h </w:instrText>
             </w:r>
             <w:r>
               <w:rPr>
@@ -277,7 +327,7 @@
               <w:noProof/>
             </w:rPr>
           </w:pPr>
-          <w:hyperlink w:anchor="_Toc87988245" w:history="1">
+          <w:hyperlink w:anchor="_Toc105744889" w:history="1">
             <w:r>
               <w:rPr>
                 <w:rStyle w:val="Hyperlink"/>
@@ -304,7 +354,7 @@
                 <w:noProof/>
                 <w:webHidden/>
               </w:rPr>
-              <w:instrText xml:space="preserve"> PAGEREF _Toc87988245 \h </w:instrText>
+              <w:instrText xml:space="preserve"> PAGEREF _Toc105744889 \h </w:instrText>
             </w:r>
             <w:r>
               <w:rPr>
@@ -325,6 +375,143 @@
                 <w:webHidden/>
               </w:rPr>
               <w:t>4</w:t>
+            </w:r>
+            <w:r>
+              <w:rPr>
+                <w:noProof/>
+                <w:webHidden/>
+              </w:rPr>
+              <w:fldChar w:fldCharType="end"/>
+            </w:r>
+          </w:hyperlink>
+        </w:p>
+        <w:p>
+          <w:pPr>
+            <w:pStyle w:val="TOC2"/>
+            <w:tabs>
+              <w:tab w:val="right" w:leader="dot" w:pos="9350"/>
+            </w:tabs>
+            <w:rPr>
+              <w:rFonts w:eastAsiaTheme="minorEastAsia"/>
+              <w:noProof/>
+            </w:rPr>
+          </w:pPr>
+          <w:hyperlink w:anchor="_Toc105744890" w:history="1">
+            <w:r>
+              <w:rPr>
+                <w:rStyle w:val="Hyperlink"/>
+                <w:noProof/>
+              </w:rPr>
+              <w:t>1.2 Adjusting Pivot Offsets for Floors and Walls</w:t>
+            </w:r>
+            <w:r>
+              <w:rPr>
+                <w:noProof/>
+                <w:webHidden/>
+              </w:rPr>
+              <w:tab/>
+            </w:r>
+            <w:r>
+              <w:rPr>
+                <w:noProof/>
+                <w:webHidden/>
+              </w:rPr>
+              <w:fldChar w:fldCharType="begin"/>
+            </w:r>
+            <w:r>
+              <w:rPr>
+                <w:noProof/>
+                <w:webHidden/>
+              </w:rPr>
+              <w:instrText xml:space="preserve"> PAGEREF _Toc105744890 \h </w:instrText>
+            </w:r>
+            <w:r>
+              <w:rPr>
+                <w:noProof/>
+                <w:webHidden/>
+              </w:rPr>
+            </w:r>
+            <w:r>
+              <w:rPr>
+                <w:noProof/>
+                <w:webHidden/>
+              </w:rPr>
+              <w:fldChar w:fldCharType="separate"/>
+            </w:r>
+            <w:r>
+              <w:rPr>
+                <w:noProof/>
+                <w:webHidden/>
+              </w:rPr>
+              <w:t>5</w:t>
+            </w:r>
+            <w:r>
+              <w:rPr>
+                <w:noProof/>
+                <w:webHidden/>
+              </w:rPr>
+              <w:fldChar w:fldCharType="end"/>
+            </w:r>
+          </w:hyperlink>
+        </w:p>
+        <w:p>
+          <w:pPr>
+            <w:pStyle w:val="TOC3"/>
+            <w:tabs>
+              <w:tab w:val="right" w:leader="dot" w:pos="9350"/>
+            </w:tabs>
+            <w:rPr>
+              <w:noProof/>
+            </w:rPr>
+          </w:pPr>
+          <w:hyperlink w:anchor="_Toc105744891" w:history="1">
+            <w:r>
+              <w:rPr>
+                <w:rStyle w:val="Hyperlink"/>
+                <w:noProof/>
+              </w:rPr>
+              <w:t>1.2.1 Pivot Offset Examples</w:t>
+            </w:r>
+            <w:r>
+              <w:rPr>
+                <w:noProof/>
+                <w:webHidden/>
+              </w:rPr>
+              <w:tab/>
+            </w:r>
+            <w:r>
+              <w:rPr>
+                <w:noProof/>
+                <w:webHidden/>
+              </w:rPr>
+              <w:fldChar w:fldCharType="begin"/>
+            </w:r>
+            <w:r>
+              <w:rPr>
+                <w:noProof/>
+                <w:webHidden/>
+              </w:rPr>
+              <w:instrText xml:space="preserve"> PAGEREF _Toc105744891 \h </w:instrText>
+            </w:r>
+            <w:r>
+              <w:rPr>
+                <w:noProof/>
+                <w:webHidden/>
+              </w:rPr>
+            </w:r>
+            <w:r>
+              <w:rPr>
+                <w:noProof/>
+                <w:webHidden/>
+              </w:rPr>
+              <w:fldChar w:fldCharType="separate"/>
+            </w:r>
+            <w:r>
+              <w:rPr>
+                <w:noProof/>
+                <w:webHidden/>
+              </w:rPr>
+              <w:t>5</w:t>
             </w:r>
             <w:r>
               <w:rPr>
@@ -346,7 +533,7 @@
               <w:noProof/>
             </w:rPr>
           </w:pPr>
-          <w:hyperlink w:anchor="_Toc87988246" w:history="1">
+          <w:hyperlink w:anchor="_Toc105744892" w:history="1">
             <w:r>
               <w:rPr>
                 <w:rStyle w:val="Hyperlink"/>
@@ -373,7 +560,7 @@
                 <w:noProof/>
                 <w:webHidden/>
               </w:rPr>
-              <w:instrText xml:space="preserve"> PAGEREF _Toc87988246 \h </w:instrText>
+              <w:instrText xml:space="preserve"> PAGEREF _Toc105744892 \h </w:instrText>
             </w:r>
             <w:r>
               <w:rPr>
@@ -393,7 +580,145 @@
                 <w:noProof/>
                 <w:webHidden/>
               </w:rPr>
-              <w:t>5</w:t>
+              <w:t>6</w:t>
+            </w:r>
+            <w:r>
+              <w:rPr>
+                <w:noProof/>
+                <w:webHidden/>
+              </w:rPr>
+              <w:fldChar w:fldCharType="end"/>
+            </w:r>
+          </w:hyperlink>
+        </w:p>
+        <w:p>
+          <w:pPr>
+            <w:pStyle w:val="TOC2"/>
+            <w:tabs>
+              <w:tab w:val="right" w:leader="dot" w:pos="9350"/>
+            </w:tabs>
+            <w:rPr>
+              <w:rFonts w:eastAsiaTheme="minorEastAsia"/>
+              <w:noProof/>
+            </w:rPr>
+          </w:pPr>
+          <w:hyperlink w:anchor="_Toc105744893" w:history="1">
+            <w:r>
+              <w:rPr>
+                <w:rStyle w:val="Hyperlink"/>
+                <w:noProof/>
+              </w:rPr>
+              <w:t>2.1 Version 1.1 settings for Data Table</w:t>
+            </w:r>
+            <w:r>
+              <w:rPr>
+                <w:noProof/>
+                <w:webHidden/>
+              </w:rPr>
+              <w:tab/>
+            </w:r>
+            <w:r>
+              <w:rPr>
+                <w:noProof/>
+                <w:webHidden/>
+              </w:rPr>
+              <w:fldChar w:fldCharType="begin"/>
+            </w:r>
+            <w:r>
+              <w:rPr>
+                <w:noProof/>
+                <w:webHidden/>
+              </w:rPr>
+              <w:instrText xml:space="preserve"> PAGEREF _Toc105744893 \h </w:instrText>
+            </w:r>
+            <w:r>
+              <w:rPr>
+                <w:noProof/>
+                <w:webHidden/>
+              </w:rPr>
+            </w:r>
+            <w:r>
+              <w:rPr>
+                <w:noProof/>
+                <w:webHidden/>
+              </w:rPr>
+              <w:fldChar w:fldCharType="separate"/>
+            </w:r>
+            <w:r>
+              <w:rPr>
+                <w:noProof/>
+                <w:webHidden/>
+              </w:rPr>
+              <w:t>7</w:t>
+            </w:r>
+            <w:r>
+              <w:rPr>
+                <w:noProof/>
+                <w:webHidden/>
+              </w:rPr>
+              <w:fldChar w:fldCharType="end"/>
+            </w:r>
+          </w:hyperlink>
+        </w:p>
+        <w:p>
+          <w:pPr>
+            <w:pStyle w:val="TOC2"/>
+            <w:tabs>
+              <w:tab w:val="right" w:leader="dot" w:pos="9350"/>
+            </w:tabs>
+            <w:rPr>
+              <w:rFonts w:eastAsiaTheme="minorEastAsia"/>
+              <w:noProof/>
+            </w:rPr>
+          </w:pPr>
+          <w:hyperlink w:anchor="_Toc105744894" w:history="1">
+            <w:r>
+              <w:rPr>
+                <w:rStyle w:val="Hyperlink"/>
+                <w:noProof/>
+              </w:rPr>
+              <w:t>2.2 Version 1.0 settings for Data Table (Deprecated as of version 1.1)</w:t>
+            </w:r>
+            <w:r>
+              <w:rPr>
+                <w:noProof/>
+                <w:webHidden/>
+              </w:rPr>
+              <w:tab/>
+            </w:r>
+            <w:r>
+              <w:rPr>
+                <w:noProof/>
+                <w:webHidden/>
+              </w:rPr>
+              <w:fldChar w:fldCharType="begin"/>
+            </w:r>
+            <w:r>
+              <w:rPr>
+                <w:noProof/>
+                <w:webHidden/>
+              </w:rPr>
+              <w:instrText xml:space="preserve"> PAGEREF _Toc105744894 \h </w:instrText>
+            </w:r>
+            <w:r>
+              <w:rPr>
+                <w:noProof/>
+                <w:webHidden/>
+              </w:rPr>
+            </w:r>
+            <w:r>
+              <w:rPr>
+                <w:noProof/>
+                <w:webHidden/>
+              </w:rPr>
+              <w:fldChar w:fldCharType="separate"/>
+            </w:r>
+            <w:r>
+              <w:rPr>
+                <w:noProof/>
+                <w:webHidden/>
+              </w:rPr>
+              <w:t>7</w:t>
             </w:r>
             <w:r>
               <w:rPr>
@@ -415,7 +740,7 @@
               <w:noProof/>
             </w:rPr>
           </w:pPr>
-          <w:hyperlink w:anchor="_Toc87988247" w:history="1">
+          <w:hyperlink w:anchor="_Toc105744895" w:history="1">
             <w:r>
               <w:rPr>
                 <w:rStyle w:val="Hyperlink"/>
@@ -442,7 +767,7 @@
                 <w:noProof/>
                 <w:webHidden/>
               </w:rPr>
-              <w:instrText xml:space="preserve"> PAGEREF _Toc87988247 \h </w:instrText>
+              <w:instrText xml:space="preserve"> PAGEREF _Toc105744895 \h </w:instrText>
             </w:r>
             <w:r>
               <w:rPr>
@@ -462,7 +787,7 @@
                 <w:noProof/>
                 <w:webHidden/>
               </w:rPr>
-              <w:t>6</w:t>
+              <w:t>7</w:t>
             </w:r>
             <w:r>
               <w:rPr>
@@ -484,7 +809,7 @@
               <w:noProof/>
             </w:rPr>
           </w:pPr>
-          <w:hyperlink w:anchor="_Toc87988248" w:history="1">
+          <w:hyperlink w:anchor="_Toc105744896" w:history="1">
             <w:r>
               <w:rPr>
                 <w:rStyle w:val="Hyperlink"/>
@@ -511,7 +836,7 @@
                 <w:noProof/>
                 <w:webHidden/>
               </w:rPr>
-              <w:instrText xml:space="preserve"> PAGEREF _Toc87988248 \h </w:instrText>
+              <w:instrText xml:space="preserve"> PAGEREF _Toc105744896 \h </w:instrText>
             </w:r>
             <w:r>
               <w:rPr>
@@ -531,7 +856,7 @@
                 <w:noProof/>
                 <w:webHidden/>
               </w:rPr>
-              <w:t>6</w:t>
+              <w:t>8</w:t>
             </w:r>
             <w:r>
               <w:rPr>
@@ -564,7 +889,7 @@
       <w:pPr>
         <w:pStyle w:val="Heading1"/>
       </w:pPr>
-      <w:bookmarkStart w:id="0" w:name="_Toc87988244"/>
+      <w:bookmarkStart w:id="0" w:name="_Toc105744888"/>
       <w:r>
         <w:lastRenderedPageBreak/>
         <w:t>1</w:t>
@@ -742,7 +1067,7 @@
       <w:pPr>
         <w:pStyle w:val="Heading2"/>
       </w:pPr>
-      <w:bookmarkStart w:id="1" w:name="_Toc87988245"/>
+      <w:bookmarkStart w:id="1" w:name="_Toc105744889"/>
       <w:r>
         <w:lastRenderedPageBreak/>
         <w:t>1</w:t>
@@ -754,6 +1079,7 @@
     </w:p>
     <w:p>
       <w:pPr>
+        <w:keepNext/>
         <w:rPr>
           <w:noProof/>
         </w:rPr>
@@ -785,14 +1111,20 @@
         </w:rPr>
         <w:t xml:space="preserve"> </w:t>
       </w:r>
+    </w:p>
+    <w:p>
+      <w:pPr>
+        <w:keepNext/>
+        <w:jc w:val="center"/>
+      </w:pPr>
       <w:r>
         <w:rPr>
           <w:noProof/>
         </w:rPr>
         <w:drawing>
-          <wp:inline distT="0" distB="0" distL="0" distR="0" wp14:anchorId="76925898" wp14:editId="4CAAB048">
-            <wp:extent cx="4236061" cy="3076575"/>
-            <wp:effectExtent l="0" t="0" r="0" b="0"/>
+          <wp:inline distT="0" distB="0" distL="0" distR="0" wp14:anchorId="76925898" wp14:editId="4020B738">
+            <wp:extent cx="3881963" cy="2819400"/>
+            <wp:effectExtent l="0" t="0" r="4445" b="0"/>
             <wp:docPr id="5" name="Picture 5"/>
             <wp:cNvGraphicFramePr>
               <a:graphicFrameLocks xmlns:a="http://schemas.openxmlformats.org/drawingml/2006/main" noChangeAspect="1"/>
@@ -819,7 +1151,7 @@
                   <pic:spPr>
                     <a:xfrm>
                       <a:off x="0" y="0"/>
-                      <a:ext cx="4236061" cy="3076575"/>
+                      <a:ext cx="3886460" cy="2822666"/>
                     </a:xfrm>
                     <a:prstGeom prst="rect">
                       <a:avLst/>
@@ -831,14 +1163,91 @@
           </wp:inline>
         </w:drawing>
       </w:r>
+    </w:p>
+    <w:p>
+      <w:pPr>
+        <w:pStyle w:val="Caption"/>
+        <w:jc w:val="center"/>
+        <w:rPr>
+          <w:sz w:val="22"/>
+          <w:szCs w:val="22"/>
+        </w:rPr>
+      </w:pPr>
+      <w:r>
+        <w:rPr>
+          <w:sz w:val="22"/>
+          <w:szCs w:val="22"/>
+        </w:rPr>
+        <w:fldChar w:fldCharType="begin"/>
+      </w:r>
+      <w:r>
+        <w:rPr>
+          <w:sz w:val="22"/>
+          <w:szCs w:val="22"/>
+        </w:rPr>
+        <w:instrText xml:space="preserve"> SEQ Figure \* ARABIC </w:instrText>
+      </w:r>
+      <w:r>
+        <w:rPr>
+          <w:sz w:val="22"/>
+          <w:szCs w:val="22"/>
+        </w:rPr>
+        <w:fldChar w:fldCharType="separate"/>
+      </w:r>
       <w:r>
         <w:rPr>
           <w:noProof/>
+          <w:sz w:val="22"/>
+          <w:szCs w:val="22"/>
+        </w:rPr>
+        <w:t>1</w:t>
+      </w:r>
+      <w:r>
+        <w:rPr>
+          <w:sz w:val="22"/>
+          <w:szCs w:val="22"/>
+        </w:rPr>
+        <w:fldChar w:fldCharType="end"/>
+      </w:r>
+      <w:r>
+        <w:rPr>
+          <w:sz w:val="22"/>
+          <w:szCs w:val="22"/>
+        </w:rPr>
+        <w:t xml:space="preserve">: </w:t>
+      </w:r>
+      <w:proofErr w:type="spellStart"/>
+      <w:r>
+        <w:rPr>
+          <w:sz w:val="22"/>
+          <w:szCs w:val="22"/>
+        </w:rPr>
+        <w:t>Wall-Facing-</w:t>
+      </w:r>
+      <w:proofErr w:type="gramStart"/>
+      <w:r>
+        <w:rPr>
+          <w:sz w:val="22"/>
+          <w:szCs w:val="22"/>
+        </w:rPr>
+        <w:t>X:True</w:t>
+      </w:r>
+      <w:proofErr w:type="spellEnd"/>
+      <w:proofErr w:type="gramEnd"/>
+    </w:p>
+    <w:p>
+      <w:pPr>
+        <w:keepNext/>
+        <w:jc w:val="center"/>
+      </w:pPr>
+      <w:r>
+        <w:rPr>
+          <w:noProof/>
         </w:rPr>
         <w:drawing>
-          <wp:inline distT="0" distB="0" distL="0" distR="0" wp14:anchorId="5F90A6BA" wp14:editId="7CD3DA09">
-            <wp:extent cx="4248150" cy="3703515"/>
-            <wp:effectExtent l="0" t="0" r="0" b="0"/>
+          <wp:inline distT="0" distB="0" distL="0" distR="0" wp14:anchorId="5F90A6BA" wp14:editId="1751360E">
+            <wp:extent cx="3905250" cy="3404577"/>
+            <wp:effectExtent l="0" t="0" r="0" b="5715"/>
             <wp:docPr id="6" name="Picture 6"/>
             <wp:cNvGraphicFramePr>
               <a:graphicFrameLocks xmlns:a="http://schemas.openxmlformats.org/drawingml/2006/main" noChangeAspect="1"/>
@@ -851,7 +1260,7 @@
                     <pic:cNvPicPr/>
                   </pic:nvPicPr>
                   <pic:blipFill>
-                    <a:blip r:embed="rId11">
+                    <a:blip r:embed="rId11" cstate="print">
                       <a:extLst>
                         <a:ext uri="{28A0092B-C50C-407E-A947-70E740481C1C}">
                           <a14:useLocalDpi xmlns:a14="http://schemas.microsoft.com/office/drawing/2010/main" val="0"/>
@@ -865,7 +1274,7 @@
                   <pic:spPr>
                     <a:xfrm>
                       <a:off x="0" y="0"/>
-                      <a:ext cx="4264663" cy="3717911"/>
+                      <a:ext cx="3913300" cy="3411595"/>
                     </a:xfrm>
                     <a:prstGeom prst="rect">
                       <a:avLst/>
@@ -880,17 +1289,381 @@
     </w:p>
     <w:p>
       <w:pPr>
+        <w:pStyle w:val="Caption"/>
+        <w:jc w:val="center"/>
         <w:rPr>
           <w:noProof/>
+          <w:sz w:val="22"/>
+          <w:szCs w:val="22"/>
         </w:rPr>
       </w:pPr>
       <w:r>
         <w:rPr>
           <w:noProof/>
-        </w:rPr>
-        <w:br w:type="page"/>
-      </w:r>
-    </w:p>
+          <w:sz w:val="22"/>
+          <w:szCs w:val="22"/>
+        </w:rPr>
+        <w:fldChar w:fldCharType="begin"/>
+      </w:r>
+      <w:r>
+        <w:rPr>
+          <w:noProof/>
+          <w:sz w:val="22"/>
+          <w:szCs w:val="22"/>
+        </w:rPr>
+        <w:instrText xml:space="preserve"> SEQ Figure \* ARABIC </w:instrText>
+      </w:r>
+      <w:r>
+        <w:rPr>
+          <w:noProof/>
+          <w:sz w:val="22"/>
+          <w:szCs w:val="22"/>
+        </w:rPr>
+        <w:fldChar w:fldCharType="separate"/>
+      </w:r>
+      <w:r>
+        <w:rPr>
+          <w:noProof/>
+          <w:sz w:val="22"/>
+          <w:szCs w:val="22"/>
+        </w:rPr>
+        <w:t>2</w:t>
+      </w:r>
+      <w:r>
+        <w:rPr>
+          <w:noProof/>
+          <w:sz w:val="22"/>
+          <w:szCs w:val="22"/>
+        </w:rPr>
+        <w:fldChar w:fldCharType="end"/>
+      </w:r>
+      <w:r>
+        <w:rPr>
+          <w:sz w:val="22"/>
+          <w:szCs w:val="22"/>
+        </w:rPr>
+        <w:t>:</w:t>
+      </w:r>
+      <w:proofErr w:type="spellStart"/>
+      <w:r>
+        <w:rPr>
+          <w:sz w:val="22"/>
+          <w:szCs w:val="22"/>
+        </w:rPr>
+        <w:t>Wall-Facing-</w:t>
+      </w:r>
+      <w:proofErr w:type="gramStart"/>
+      <w:r>
+        <w:rPr>
+          <w:sz w:val="22"/>
+          <w:szCs w:val="22"/>
+        </w:rPr>
+        <w:t>X:False</w:t>
+      </w:r>
+      <w:proofErr w:type="spellEnd"/>
+      <w:proofErr w:type="gramEnd"/>
+    </w:p>
+    <w:p>
+      <w:pPr>
+        <w:pStyle w:val="Heading2"/>
+        <w:rPr>
+          <w:noProof/>
+        </w:rPr>
+      </w:pPr>
+      <w:bookmarkStart w:id="2" w:name="_Toc105744890"/>
+      <w:r>
+        <w:rPr>
+          <w:noProof/>
+        </w:rPr>
+        <w:lastRenderedPageBreak/>
+        <w:t>1.2 Adjusting Pivot Offsets for Floors and Walls</w:t>
+      </w:r>
+      <w:bookmarkEnd w:id="2"/>
+    </w:p>
+    <w:p>
+      <w:pPr>
+        <w:rPr>
+          <w:noProof/>
+        </w:rPr>
+      </w:pPr>
+      <w:r>
+        <w:rPr>
+          <w:noProof/>
+        </w:rPr>
+        <w:t>By default, the plugins assumes that every floor tile has a pivot point on its center and every wall mesh has its pivot point on the lower center (check Figure 1 where pivot point is displayed). Sometimes, floor tiles have their pivot point on a single corner and wall meshes have pivot points either at the lower left or lower right corner. If you meshes’ pivot points aren’t centered use the properties:</w:t>
+      </w:r>
+    </w:p>
+    <w:p>
+      <w:pPr>
+        <w:pStyle w:val="ListParagraph"/>
+        <w:numPr>
+          <w:ilvl w:val="0"/>
+          <w:numId w:val="8"/>
+        </w:numPr>
+        <w:rPr>
+          <w:noProof/>
+        </w:rPr>
+      </w:pPr>
+      <w:r>
+        <w:rPr>
+          <w:noProof/>
+        </w:rPr>
+        <w:t>Floor Pivot Offset and set a relative value to offset the pivot to the correct location for your mesh (see example after this paragraph)</w:t>
+      </w:r>
+    </w:p>
+    <w:p>
+      <w:pPr>
+        <w:pStyle w:val="ListParagraph"/>
+        <w:numPr>
+          <w:ilvl w:val="0"/>
+          <w:numId w:val="8"/>
+        </w:numPr>
+        <w:rPr>
+          <w:noProof/>
+        </w:rPr>
+      </w:pPr>
+      <w:r>
+        <w:rPr>
+          <w:noProof/>
+        </w:rPr>
+        <w:t>Wall SM Pivot Offset performs the same pivot offset but for walls only</w:t>
+      </w:r>
+    </w:p>
+    <w:p>
+      <w:pPr>
+        <w:pStyle w:val="Heading3"/>
+        <w:rPr>
+          <w:noProof/>
+        </w:rPr>
+      </w:pPr>
+      <w:bookmarkStart w:id="3" w:name="_Toc105744891"/>
+      <w:r>
+        <w:rPr>
+          <w:noProof/>
+        </w:rPr>
+        <w:t>1.2.1 Pivot Offset Examples</w:t>
+      </w:r>
+      <w:bookmarkEnd w:id="3"/>
+    </w:p>
+    <w:p>
+      <w:r>
+        <w:t>In the following example our floor tile is 400x400. Since the pivot point is on the left corner (check the following image) we need to tell the plugin that the pivot offset for this case is (-200, -200) (basically the tile’s size / 2)</w:t>
+      </w:r>
+    </w:p>
+    <w:p>
+      <w:pPr>
+        <w:keepNext/>
+      </w:pPr>
+      <w:r>
+        <w:rPr>
+          <w:noProof/>
+        </w:rPr>
+        <w:drawing>
+          <wp:inline distT="0" distB="0" distL="0" distR="0" wp14:anchorId="0FA96B6B" wp14:editId="62BD99A5">
+            <wp:extent cx="5943600" cy="1840865"/>
+            <wp:effectExtent l="0" t="0" r="0" b="6985"/>
+            <wp:docPr id="1" name="Picture 1"/>
+            <wp:cNvGraphicFramePr>
+              <a:graphicFrameLocks xmlns:a="http://schemas.openxmlformats.org/drawingml/2006/main" noChangeAspect="1"/>
+            </wp:cNvGraphicFramePr>
+            <a:graphic xmlns:a="http://schemas.openxmlformats.org/drawingml/2006/main">
+              <a:graphicData uri="http://schemas.openxmlformats.org/drawingml/2006/picture">
+                <pic:pic xmlns:pic="http://schemas.openxmlformats.org/drawingml/2006/picture">
+                  <pic:nvPicPr>
+                    <pic:cNvPr id="1" name="Picture 1"/>
+                    <pic:cNvPicPr/>
+                  </pic:nvPicPr>
+                  <pic:blipFill>
+                    <a:blip r:embed="rId12" cstate="print">
+                      <a:extLst>
+                        <a:ext uri="{28A0092B-C50C-407E-A947-70E740481C1C}">
+                          <a14:useLocalDpi xmlns:a14="http://schemas.microsoft.com/office/drawing/2010/main" val="0"/>
+                        </a:ext>
+                      </a:extLst>
+                    </a:blip>
+                    <a:stretch>
+                      <a:fillRect/>
+                    </a:stretch>
+                  </pic:blipFill>
+                  <pic:spPr>
+                    <a:xfrm>
+                      <a:off x="0" y="0"/>
+                      <a:ext cx="5943600" cy="1840865"/>
+                    </a:xfrm>
+                    <a:prstGeom prst="rect">
+                      <a:avLst/>
+                    </a:prstGeom>
+                  </pic:spPr>
+                </pic:pic>
+              </a:graphicData>
+            </a:graphic>
+          </wp:inline>
+        </w:drawing>
+      </w:r>
+    </w:p>
+    <w:p>
+      <w:pPr>
+        <w:pStyle w:val="Caption"/>
+        <w:jc w:val="center"/>
+        <w:rPr>
+          <w:sz w:val="22"/>
+          <w:szCs w:val="22"/>
+        </w:rPr>
+      </w:pPr>
+      <w:r>
+        <w:rPr>
+          <w:sz w:val="22"/>
+          <w:szCs w:val="22"/>
+        </w:rPr>
+        <w:fldChar w:fldCharType="begin"/>
+      </w:r>
+      <w:r>
+        <w:rPr>
+          <w:sz w:val="22"/>
+          <w:szCs w:val="22"/>
+        </w:rPr>
+        <w:instrText xml:space="preserve"> SEQ Figure \* ARABIC </w:instrText>
+      </w:r>
+      <w:r>
+        <w:rPr>
+          <w:sz w:val="22"/>
+          <w:szCs w:val="22"/>
+        </w:rPr>
+        <w:fldChar w:fldCharType="separate"/>
+      </w:r>
+      <w:r>
+        <w:rPr>
+          <w:noProof/>
+          <w:sz w:val="22"/>
+          <w:szCs w:val="22"/>
+        </w:rPr>
+        <w:t>3</w:t>
+      </w:r>
+      <w:r>
+        <w:rPr>
+          <w:sz w:val="22"/>
+          <w:szCs w:val="22"/>
+        </w:rPr>
+        <w:fldChar w:fldCharType="end"/>
+      </w:r>
+      <w:r>
+        <w:rPr>
+          <w:sz w:val="22"/>
+          <w:szCs w:val="22"/>
+        </w:rPr>
+        <w:t>: Adjusted Pivot Offset - See image FloorTilePivotOffset.png in Images folder</w:t>
+      </w:r>
+    </w:p>
+    <w:p>
+      <w:r>
+        <w:t>Using the same logic as above, we adjust the wall’s pivot offset as well:</w:t>
+      </w:r>
+    </w:p>
+    <w:p>
+      <w:pPr>
+        <w:keepNext/>
+      </w:pPr>
+      <w:r>
+        <w:rPr>
+          <w:noProof/>
+        </w:rPr>
+        <w:drawing>
+          <wp:inline distT="0" distB="0" distL="0" distR="0" wp14:anchorId="5A74D45C" wp14:editId="7FD08B05">
+            <wp:extent cx="5943600" cy="2320290"/>
+            <wp:effectExtent l="0" t="0" r="0" b="3810"/>
+            <wp:docPr id="8" name="Picture 8"/>
+            <wp:cNvGraphicFramePr>
+              <a:graphicFrameLocks xmlns:a="http://schemas.openxmlformats.org/drawingml/2006/main" noChangeAspect="1"/>
+            </wp:cNvGraphicFramePr>
+            <a:graphic xmlns:a="http://schemas.openxmlformats.org/drawingml/2006/main">
+              <a:graphicData uri="http://schemas.openxmlformats.org/drawingml/2006/picture">
+                <pic:pic xmlns:pic="http://schemas.openxmlformats.org/drawingml/2006/picture">
+                  <pic:nvPicPr>
+                    <pic:cNvPr id="8" name="Picture 8"/>
+                    <pic:cNvPicPr/>
+                  </pic:nvPicPr>
+                  <pic:blipFill>
+                    <a:blip r:embed="rId13" cstate="print">
+                      <a:extLst>
+                        <a:ext uri="{28A0092B-C50C-407E-A947-70E740481C1C}">
+                          <a14:useLocalDpi xmlns:a14="http://schemas.microsoft.com/office/drawing/2010/main" val="0"/>
+                        </a:ext>
+                      </a:extLst>
+                    </a:blip>
+                    <a:stretch>
+                      <a:fillRect/>
+                    </a:stretch>
+                  </pic:blipFill>
+                  <pic:spPr>
+                    <a:xfrm>
+                      <a:off x="0" y="0"/>
+                      <a:ext cx="5943600" cy="2320290"/>
+                    </a:xfrm>
+                    <a:prstGeom prst="rect">
+                      <a:avLst/>
+                    </a:prstGeom>
+                  </pic:spPr>
+                </pic:pic>
+              </a:graphicData>
+            </a:graphic>
+          </wp:inline>
+        </w:drawing>
+      </w:r>
+    </w:p>
+    <w:p>
+      <w:pPr>
+        <w:pStyle w:val="Caption"/>
+        <w:jc w:val="center"/>
+        <w:rPr>
+          <w:sz w:val="22"/>
+          <w:szCs w:val="22"/>
+        </w:rPr>
+      </w:pPr>
+      <w:r>
+        <w:rPr>
+          <w:sz w:val="22"/>
+          <w:szCs w:val="22"/>
+        </w:rPr>
+        <w:fldChar w:fldCharType="begin"/>
+      </w:r>
+      <w:r>
+        <w:rPr>
+          <w:sz w:val="22"/>
+          <w:szCs w:val="22"/>
+        </w:rPr>
+        <w:instrText xml:space="preserve"> SEQ Figure \* ARABIC </w:instrText>
+      </w:r>
+      <w:r>
+        <w:rPr>
+          <w:sz w:val="22"/>
+          <w:szCs w:val="22"/>
+        </w:rPr>
+        <w:fldChar w:fldCharType="separate"/>
+      </w:r>
+      <w:r>
+        <w:rPr>
+          <w:noProof/>
+          <w:sz w:val="22"/>
+          <w:szCs w:val="22"/>
+        </w:rPr>
+        <w:t>4</w:t>
+      </w:r>
+      <w:r>
+        <w:rPr>
+          <w:sz w:val="22"/>
+          <w:szCs w:val="22"/>
+        </w:rPr>
+        <w:fldChar w:fldCharType="end"/>
+      </w:r>
+      <w:r>
+        <w:rPr>
+          <w:sz w:val="22"/>
+          <w:szCs w:val="22"/>
+        </w:rPr>
+        <w:t>: Adjusted Pivot Offset for Wall Mesh - See image WallPivotOffset.png in Images folder</w:t>
+      </w:r>
+    </w:p>
+    <w:p/>
     <w:p>
       <w:pPr>
         <w:pStyle w:val="Heading1"/>
@@ -898,7 +1671,7 @@
           <w:noProof/>
         </w:rPr>
       </w:pPr>
-      <w:bookmarkStart w:id="2" w:name="_Toc87988246"/>
+      <w:bookmarkStart w:id="4" w:name="_Toc105744892"/>
       <w:r>
         <w:rPr>
           <w:noProof/>
@@ -912,7 +1685,7 @@
         </w:rPr>
         <w:t>. Using the Room Templates Data Table</w:t>
       </w:r>
-      <w:bookmarkEnd w:id="2"/>
+      <w:bookmarkEnd w:id="4"/>
     </w:p>
     <w:p>
       <w:r>
@@ -946,7 +1719,7 @@
                     <pic:cNvPicPr/>
                   </pic:nvPicPr>
                   <pic:blipFill>
-                    <a:blip r:embed="rId12">
+                    <a:blip r:embed="rId14">
                       <a:extLst>
                         <a:ext uri="{28A0092B-C50C-407E-A947-70E740481C1C}">
                           <a14:useLocalDpi xmlns:a14="http://schemas.microsoft.com/office/drawing/2010/main" val="0"/>
@@ -999,7 +1772,7 @@
                     <pic:cNvPicPr/>
                   </pic:nvPicPr>
                   <pic:blipFill>
-                    <a:blip r:embed="rId13" cstate="print">
+                    <a:blip r:embed="rId15" cstate="print">
                       <a:extLst>
                         <a:ext uri="{28A0092B-C50C-407E-A947-70E740481C1C}">
                           <a14:useLocalDpi xmlns:a14="http://schemas.microsoft.com/office/drawing/2010/main" val="0"/>
@@ -1032,13 +1805,97 @@
       </w:r>
     </w:p>
     <w:p>
+      <w:pPr>
+        <w:pStyle w:val="Heading2"/>
+      </w:pPr>
+      <w:bookmarkStart w:id="5" w:name="_Toc105744893"/>
+      <w:r>
+        <w:lastRenderedPageBreak/>
+        <w:t>2.1 Version 1.1 settings for Data Table</w:t>
+      </w:r>
+      <w:bookmarkEnd w:id="5"/>
+    </w:p>
+    <w:p>
+      <w:r>
+        <w:t>The data table assumes that the imported meshes have the same dimensions. The 1</w:t>
+      </w:r>
+      <w:r>
+        <w:rPr>
+          <w:vertAlign w:val="superscript"/>
+        </w:rPr>
+        <w:t>st</w:t>
+      </w:r>
+      <w:r>
+        <w:t xml:space="preserve"> line of the data table acts as a “generic” template, meaning that the 1</w:t>
+      </w:r>
+      <w:r>
+        <w:rPr>
+          <w:vertAlign w:val="superscript"/>
+        </w:rPr>
+        <w:t>st</w:t>
+      </w:r>
+      <w:r>
+        <w:t xml:space="preserve"> row containing a floor and wall mesh will be automatically used for all corridors as well as some rooms. In case you assign a data table, the plugin will take a random row and attempt to spawn a room. Unlike version 1.0 you no longer need to assign the “</w:t>
+      </w:r>
+      <w:proofErr w:type="spellStart"/>
+      <w:r>
+        <w:t>FloorSM</w:t>
+      </w:r>
+      <w:proofErr w:type="spellEnd"/>
+      <w:r>
+        <w:t>” and “</w:t>
+      </w:r>
+      <w:proofErr w:type="spellStart"/>
+      <w:r>
+        <w:t>WallSM</w:t>
+      </w:r>
+      <w:proofErr w:type="spellEnd"/>
+      <w:r>
+        <w:t>” properties in the details panel for the data table to work!</w:t>
+      </w:r>
+    </w:p>
+    <w:p>
+      <w:r>
+        <w:t xml:space="preserve">Version 1.1 is only available in UE5+ so in case you’re using the plugin in version 4.27 check Section: </w:t>
+      </w:r>
+      <w:r>
+        <w:fldChar w:fldCharType="begin"/>
+      </w:r>
+      <w:r>
+        <w:instrText xml:space="preserve"> REF _Ref105744801 \h </w:instrText>
+      </w:r>
+      <w:r>
+        <w:fldChar w:fldCharType="separate"/>
+      </w:r>
+      <w:r>
+        <w:t>2.2 Version 1.0 settings for Data Table (Deprecated as of version 1.1)</w:t>
+      </w:r>
+      <w:r>
+        <w:fldChar w:fldCharType="end"/>
+      </w:r>
+      <w:r>
+        <w:t xml:space="preserve"> to adjust your settings.</w:t>
+      </w:r>
+    </w:p>
+    <w:p>
+      <w:pPr>
+        <w:pStyle w:val="Heading2"/>
+      </w:pPr>
+      <w:bookmarkStart w:id="6" w:name="_Ref105744801"/>
+      <w:bookmarkStart w:id="7" w:name="_Toc105744894"/>
+      <w:r>
+        <w:t>2.2 Version 1.0 settings for Data Table (Deprecated as of version 1.1)</w:t>
+      </w:r>
+      <w:bookmarkEnd w:id="6"/>
+      <w:bookmarkEnd w:id="7"/>
+    </w:p>
+    <w:p>
       <w:r>
         <w:rPr>
           <w:b/>
           <w:bCs/>
           <w:color w:val="FF0000"/>
         </w:rPr>
-        <w:lastRenderedPageBreak/>
         <w:t>The generator assumes that every floor tile is matching the “</w:t>
       </w:r>
       <w:proofErr w:type="spellStart"/>
@@ -1107,7 +1964,7 @@
       <w:pPr>
         <w:pStyle w:val="Heading1"/>
       </w:pPr>
-      <w:bookmarkStart w:id="3" w:name="_Toc87988247"/>
+      <w:bookmarkStart w:id="8" w:name="_Toc105744895"/>
       <w:r>
         <w:t>3</w:t>
       </w:r>
@@ -1120,7 +1977,7 @@
       <w:r>
         <w:t>Configuring the generator at Runtime</w:t>
       </w:r>
-      <w:bookmarkEnd w:id="3"/>
+      <w:bookmarkEnd w:id="8"/>
     </w:p>
     <w:p>
       <w:r>
@@ -1148,7 +2005,7 @@
                     <pic:cNvPicPr/>
                   </pic:nvPicPr>
                   <pic:blipFill>
-                    <a:blip r:embed="rId14">
+                    <a:blip r:embed="rId16">
                       <a:extLst>
                         <a:ext uri="{28A0092B-C50C-407E-A947-70E740481C1C}">
                           <a14:useLocalDpi xmlns:a14="http://schemas.microsoft.com/office/drawing/2010/main" val="0"/>
@@ -1189,11 +2046,17 @@
       </w:r>
     </w:p>
     <w:p>
+      <w:r>
+        <w:br w:type="page"/>
+      </w:r>
+    </w:p>
+    <w:p>
       <w:pPr>
         <w:pStyle w:val="Heading1"/>
       </w:pPr>
-      <w:bookmarkStart w:id="4" w:name="_Toc87988248"/>
-      <w:r>
+      <w:bookmarkStart w:id="9" w:name="_Toc105744896"/>
+      <w:r>
+        <w:lastRenderedPageBreak/>
         <w:t>4</w:t>
       </w:r>
       <w:r>
@@ -1205,7 +2068,7 @@
       <w:r>
         <w:t>hat’s happening behind the scenes</w:t>
       </w:r>
-      <w:bookmarkEnd w:id="4"/>
+      <w:bookmarkEnd w:id="9"/>
     </w:p>
     <w:p>
       <w:r>
@@ -1256,7 +2119,6 @@
     </w:p>
     <w:p>
       <w:r>
-        <w:lastRenderedPageBreak/>
         <w:t>Once all required tiles in the matrix have been marked as “true” (which means at this point that we have generated all the rooms and the connections between them), we’re going through each</w:t>
       </w:r>
       <w:r>
@@ -1275,9 +2137,11 @@
       </w:r>
     </w:p>
     <w:sectPr>
+      <w:footerReference w:type="default" r:id="rId17"/>
       <w:pgSz w:w="12240" w:h="15840"/>
       <w:pgMar w:top="1440" w:right="1440" w:bottom="1440" w:left="1440" w:header="720" w:footer="720" w:gutter="0"/>
       <w:cols w:space="720"/>
+      <w:titlePg/>
       <w:docGrid w:linePitch="360"/>
     </w:sectPr>
   </w:body>
@@ -1285,7 +2149,7 @@
 </file>
 
 <file path=word/endnotes.xml><?xml version="1.0" encoding="utf-8"?>
-<w:endnotes xmlns:wpc="http://schemas.microsoft.com/office/word/2010/wordprocessingCanvas" xmlns:cx="http://schemas.microsoft.com/office/drawing/2014/chartex" xmlns:cx1="http://schemas.microsoft.com/office/drawing/2015/9/8/chartex" xmlns:cx2="http://schemas.microsoft.com/office/drawing/2015/10/21/chartex" xmlns:cx3="http://schemas.microsoft.com/office/drawing/2016/5/9/chartex" xmlns:cx4="http://schemas.microsoft.com/office/drawing/2016/5/10/chartex" xmlns:cx5="http://schemas.microsoft.com/office/drawing/2016/5/11/chartex" xmlns:cx6="http://schemas.microsoft.com/office/drawing/2016/5/12/chartex" xmlns:cx7="http://schemas.microsoft.com/office/drawing/2016/5/13/chartex" xmlns:cx8="http://schemas.microsoft.com/office/drawing/2016/5/14/chartex" xmlns:mc="http://schemas.openxmlformats.org/markup-compatibility/2006" xmlns:aink="http://schemas.microsoft.com/office/drawing/2016/ink" xmlns:am3d="http://schemas.microsoft.com/office/drawing/2017/model3d" xmlns:o="urn:schemas-microsoft-com:office:office" xmlns:r="http://schemas.openxmlformats.org/officeDocument/2006/relationships" xmlns:m="http://schemas.openxmlformats.org/officeDocument/2006/math" xmlns:v="urn:schemas-microsoft-com:vml" xmlns:wp14="http://schemas.microsoft.com/office/word/2010/wordprocessingDrawing" xmlns:wp="http://schemas.openxmlformats.org/drawingml/2006/wordprocessingDrawing" xmlns:w10="urn:schemas-microsoft-com:office:word" xmlns:w="http://schemas.openxmlformats.org/wordprocessingml/2006/main" xmlns:w14="http://schemas.microsoft.com/office/word/2010/wordml" xmlns:w15="http://schemas.microsoft.com/office/word/2012/wordml" xmlns:w16cex="http://schemas.microsoft.com/office/word/2018/wordml/cex" xmlns:w16cid="http://schemas.microsoft.com/office/word/2016/wordml/cid" xmlns:w16="http://schemas.microsoft.com/office/word/2018/wordml" xmlns:w16sdtdh="http://schemas.microsoft.com/office/word/2020/wordml/sdtdatahash" xmlns:w16se="http://schemas.microsoft.com/office/word/2015/wordml/symex" xmlns:wpg="http://schemas.microsoft.com/office/word/2010/wordprocessingGroup" xmlns:wpi="http://schemas.microsoft.com/office/word/2010/wordprocessingInk" xmlns:wne="http://schemas.microsoft.com/office/word/2006/wordml" xmlns:wps="http://schemas.microsoft.com/office/word/2010/wordprocessingShape" mc:Ignorable="w14 w15 w16se w16cid w16 w16cex w16sdtdh wp14">
+<w:endnotes xmlns:wpc="http://schemas.microsoft.com/office/word/2010/wordprocessingCanvas" xmlns:cx="http://schemas.microsoft.com/office/drawing/2014/chartex" xmlns:cx1="http://schemas.microsoft.com/office/drawing/2015/9/8/chartex" xmlns:cx2="http://schemas.microsoft.com/office/drawing/2015/10/21/chartex" xmlns:cx3="http://schemas.microsoft.com/office/drawing/2016/5/9/chartex" xmlns:cx4="http://schemas.microsoft.com/office/drawing/2016/5/10/chartex" xmlns:cx5="http://schemas.microsoft.com/office/drawing/2016/5/11/chartex" xmlns:cx6="http://schemas.microsoft.com/office/drawing/2016/5/12/chartex" xmlns:cx7="http://schemas.microsoft.com/office/drawing/2016/5/13/chartex" xmlns:cx8="http://schemas.microsoft.com/office/drawing/2016/5/14/chartex" xmlns:mc="http://schemas.openxmlformats.org/markup-compatibility/2006" xmlns:aink="http://schemas.microsoft.com/office/drawing/2016/ink" xmlns:am3d="http://schemas.microsoft.com/office/drawing/2017/model3d" xmlns:o="urn:schemas-microsoft-com:office:office" xmlns:oel="http://schemas.microsoft.com/office/2019/extlst" xmlns:r="http://schemas.openxmlformats.org/officeDocument/2006/relationships" xmlns:m="http://schemas.openxmlformats.org/officeDocument/2006/math" xmlns:v="urn:schemas-microsoft-com:vml" xmlns:wp14="http://schemas.microsoft.com/office/word/2010/wordprocessingDrawing" xmlns:wp="http://schemas.openxmlformats.org/drawingml/2006/wordprocessingDrawing" xmlns:w10="urn:schemas-microsoft-com:office:word" xmlns:w="http://schemas.openxmlformats.org/wordprocessingml/2006/main" xmlns:w14="http://schemas.microsoft.com/office/word/2010/wordml" xmlns:w15="http://schemas.microsoft.com/office/word/2012/wordml" xmlns:w16cex="http://schemas.microsoft.com/office/word/2018/wordml/cex" xmlns:w16cid="http://schemas.microsoft.com/office/word/2016/wordml/cid" xmlns:w16="http://schemas.microsoft.com/office/word/2018/wordml" xmlns:w16sdtdh="http://schemas.microsoft.com/office/word/2020/wordml/sdtdatahash" xmlns:w16se="http://schemas.microsoft.com/office/word/2015/wordml/symex" xmlns:wpg="http://schemas.microsoft.com/office/word/2010/wordprocessingGroup" xmlns:wpi="http://schemas.microsoft.com/office/word/2010/wordprocessingInk" xmlns:wne="http://schemas.microsoft.com/office/word/2006/wordml" xmlns:wps="http://schemas.microsoft.com/office/word/2010/wordprocessingShape" mc:Ignorable="w14 w15 w16se w16cid w16 w16cex w16sdtdh wp14">
   <w:endnote w:type="separator" w:id="-1">
     <w:p>
       <w:pPr>
@@ -1309,8 +2173,61 @@
 </w:endnotes>
 </file>
 
+<file path=word/footer1.xml><?xml version="1.0" encoding="utf-8"?>
+<w:ftr xmlns:wpc="http://schemas.microsoft.com/office/word/2010/wordprocessingCanvas" xmlns:cx="http://schemas.microsoft.com/office/drawing/2014/chartex" xmlns:cx1="http://schemas.microsoft.com/office/drawing/2015/9/8/chartex" xmlns:cx2="http://schemas.microsoft.com/office/drawing/2015/10/21/chartex" xmlns:cx3="http://schemas.microsoft.com/office/drawing/2016/5/9/chartex" xmlns:cx4="http://schemas.microsoft.com/office/drawing/2016/5/10/chartex" xmlns:cx5="http://schemas.microsoft.com/office/drawing/2016/5/11/chartex" xmlns:cx6="http://schemas.microsoft.com/office/drawing/2016/5/12/chartex" xmlns:cx7="http://schemas.microsoft.com/office/drawing/2016/5/13/chartex" xmlns:cx8="http://schemas.microsoft.com/office/drawing/2016/5/14/chartex" xmlns:mc="http://schemas.openxmlformats.org/markup-compatibility/2006" xmlns:aink="http://schemas.microsoft.com/office/drawing/2016/ink" xmlns:am3d="http://schemas.microsoft.com/office/drawing/2017/model3d" xmlns:o="urn:schemas-microsoft-com:office:office" xmlns:oel="http://schemas.microsoft.com/office/2019/extlst" xmlns:r="http://schemas.openxmlformats.org/officeDocument/2006/relationships" xmlns:m="http://schemas.openxmlformats.org/officeDocument/2006/math" xmlns:v="urn:schemas-microsoft-com:vml" xmlns:wp14="http://schemas.microsoft.com/office/word/2010/wordprocessingDrawing" xmlns:wp="http://schemas.openxmlformats.org/drawingml/2006/wordprocessingDrawing" xmlns:w10="urn:schemas-microsoft-com:office:word" xmlns:w="http://schemas.openxmlformats.org/wordprocessingml/2006/main" xmlns:w14="http://schemas.microsoft.com/office/word/2010/wordml" xmlns:w15="http://schemas.microsoft.com/office/word/2012/wordml" xmlns:w16cex="http://schemas.microsoft.com/office/word/2018/wordml/cex" xmlns:w16cid="http://schemas.microsoft.com/office/word/2016/wordml/cid" xmlns:w16="http://schemas.microsoft.com/office/word/2018/wordml" xmlns:w16sdtdh="http://schemas.microsoft.com/office/word/2020/wordml/sdtdatahash" xmlns:w16se="http://schemas.microsoft.com/office/word/2015/wordml/symex" xmlns:wpg="http://schemas.microsoft.com/office/word/2010/wordprocessingGroup" xmlns:wpi="http://schemas.microsoft.com/office/word/2010/wordprocessingInk" xmlns:wne="http://schemas.microsoft.com/office/word/2006/wordml" xmlns:wps="http://schemas.microsoft.com/office/word/2010/wordprocessingShape" mc:Ignorable="w14 w15 w16se w16cid w16 w16cex w16sdtdh wp14">
+  <w:sdt>
+    <w:sdtPr>
+      <w:id w:val="-1055933380"/>
+      <w:docPartObj>
+        <w:docPartGallery w:val="Page Numbers (Bottom of Page)"/>
+        <w:docPartUnique/>
+      </w:docPartObj>
+    </w:sdtPr>
+    <w:sdtEndPr>
+      <w:rPr>
+        <w:noProof/>
+      </w:rPr>
+    </w:sdtEndPr>
+    <w:sdtContent>
+      <w:p>
+        <w:pPr>
+          <w:pStyle w:val="Footer"/>
+          <w:jc w:val="right"/>
+        </w:pPr>
+        <w:r>
+          <w:fldChar w:fldCharType="begin"/>
+        </w:r>
+        <w:r>
+          <w:instrText xml:space="preserve"> PAGE   \* MERGEFORMAT </w:instrText>
+        </w:r>
+        <w:r>
+          <w:fldChar w:fldCharType="separate"/>
+        </w:r>
+        <w:r>
+          <w:rPr>
+            <w:noProof/>
+          </w:rPr>
+          <w:t>2</w:t>
+        </w:r>
+        <w:r>
+          <w:rPr>
+            <w:noProof/>
+          </w:rPr>
+          <w:fldChar w:fldCharType="end"/>
+        </w:r>
+      </w:p>
+    </w:sdtContent>
+  </w:sdt>
+  <w:p>
+    <w:pPr>
+      <w:pStyle w:val="Footer"/>
+    </w:pPr>
+  </w:p>
+</w:ftr>
+</file>
+
 <file path=word/footnotes.xml><?xml version="1.0" encoding="utf-8"?>
-<w:footnotes xmlns:wpc="http://schemas.microsoft.com/office/word/2010/wordprocessingCanvas" xmlns:cx="http://schemas.microsoft.com/office/drawing/2014/chartex" xmlns:cx1="http://schemas.microsoft.com/office/drawing/2015/9/8/chartex" xmlns:cx2="http://schemas.microsoft.com/office/drawing/2015/10/21/chartex" xmlns:cx3="http://schemas.microsoft.com/office/drawing/2016/5/9/chartex" xmlns:cx4="http://schemas.microsoft.com/office/drawing/2016/5/10/chartex" xmlns:cx5="http://schemas.microsoft.com/office/drawing/2016/5/11/chartex" xmlns:cx6="http://schemas.microsoft.com/office/drawing/2016/5/12/chartex" xmlns:cx7="http://schemas.microsoft.com/office/drawing/2016/5/13/chartex" xmlns:cx8="http://schemas.microsoft.com/office/drawing/2016/5/14/chartex" xmlns:mc="http://schemas.openxmlformats.org/markup-compatibility/2006" xmlns:aink="http://schemas.microsoft.com/office/drawing/2016/ink" xmlns:am3d="http://schemas.microsoft.com/office/drawing/2017/model3d" xmlns:o="urn:schemas-microsoft-com:office:office" xmlns:r="http://schemas.openxmlformats.org/officeDocument/2006/relationships" xmlns:m="http://schemas.openxmlformats.org/officeDocument/2006/math" xmlns:v="urn:schemas-microsoft-com:vml" xmlns:wp14="http://schemas.microsoft.com/office/word/2010/wordprocessingDrawing" xmlns:wp="http://schemas.openxmlformats.org/drawingml/2006/wordprocessingDrawing" xmlns:w10="urn:schemas-microsoft-com:office:word" xmlns:w="http://schemas.openxmlformats.org/wordprocessingml/2006/main" xmlns:w14="http://schemas.microsoft.com/office/word/2010/wordml" xmlns:w15="http://schemas.microsoft.com/office/word/2012/wordml" xmlns:w16cex="http://schemas.microsoft.com/office/word/2018/wordml/cex" xmlns:w16cid="http://schemas.microsoft.com/office/word/2016/wordml/cid" xmlns:w16="http://schemas.microsoft.com/office/word/2018/wordml" xmlns:w16sdtdh="http://schemas.microsoft.com/office/word/2020/wordml/sdtdatahash" xmlns:w16se="http://schemas.microsoft.com/office/word/2015/wordml/symex" xmlns:wpg="http://schemas.microsoft.com/office/word/2010/wordprocessingGroup" xmlns:wpi="http://schemas.microsoft.com/office/word/2010/wordprocessingInk" xmlns:wne="http://schemas.microsoft.com/office/word/2006/wordml" xmlns:wps="http://schemas.microsoft.com/office/word/2010/wordprocessingShape" mc:Ignorable="w14 w15 w16se w16cid w16 w16cex w16sdtdh wp14">
+<w:footnotes xmlns:wpc="http://schemas.microsoft.com/office/word/2010/wordprocessingCanvas" xmlns:cx="http://schemas.microsoft.com/office/drawing/2014/chartex" xmlns:cx1="http://schemas.microsoft.com/office/drawing/2015/9/8/chartex" xmlns:cx2="http://schemas.microsoft.com/office/drawing/2015/10/21/chartex" xmlns:cx3="http://schemas.microsoft.com/office/drawing/2016/5/9/chartex" xmlns:cx4="http://schemas.microsoft.com/office/drawing/2016/5/10/chartex" xmlns:cx5="http://schemas.microsoft.com/office/drawing/2016/5/11/chartex" xmlns:cx6="http://schemas.microsoft.com/office/drawing/2016/5/12/chartex" xmlns:cx7="http://schemas.microsoft.com/office/drawing/2016/5/13/chartex" xmlns:cx8="http://schemas.microsoft.com/office/drawing/2016/5/14/chartex" xmlns:mc="http://schemas.openxmlformats.org/markup-compatibility/2006" xmlns:aink="http://schemas.microsoft.com/office/drawing/2016/ink" xmlns:am3d="http://schemas.microsoft.com/office/drawing/2017/model3d" xmlns:o="urn:schemas-microsoft-com:office:office" xmlns:oel="http://schemas.microsoft.com/office/2019/extlst" xmlns:r="http://schemas.openxmlformats.org/officeDocument/2006/relationships" xmlns:m="http://schemas.openxmlformats.org/officeDocument/2006/math" xmlns:v="urn:schemas-microsoft-com:vml" xmlns:wp14="http://schemas.microsoft.com/office/word/2010/wordprocessingDrawing" xmlns:wp="http://schemas.openxmlformats.org/drawingml/2006/wordprocessingDrawing" xmlns:w10="urn:schemas-microsoft-com:office:word" xmlns:w="http://schemas.openxmlformats.org/wordprocessingml/2006/main" xmlns:w14="http://schemas.microsoft.com/office/word/2010/wordml" xmlns:w15="http://schemas.microsoft.com/office/word/2012/wordml" xmlns:w16cex="http://schemas.microsoft.com/office/word/2018/wordml/cex" xmlns:w16cid="http://schemas.microsoft.com/office/word/2016/wordml/cid" xmlns:w16="http://schemas.microsoft.com/office/word/2018/wordml" xmlns:w16sdtdh="http://schemas.microsoft.com/office/word/2020/wordml/sdtdatahash" xmlns:w16se="http://schemas.microsoft.com/office/word/2015/wordml/symex" xmlns:wpg="http://schemas.microsoft.com/office/word/2010/wordprocessingGroup" xmlns:wpi="http://schemas.microsoft.com/office/word/2010/wordprocessingInk" xmlns:wne="http://schemas.microsoft.com/office/word/2006/wordml" xmlns:wps="http://schemas.microsoft.com/office/word/2010/wordprocessingShape" mc:Ignorable="w14 w15 w16se w16cid w16 w16cex w16sdtdh wp14">
   <w:footnote w:type="separator" w:id="-1">
     <w:p>
       <w:pPr>
@@ -1335,7 +2252,7 @@
 </file>
 
 <file path=word/numbering.xml><?xml version="1.0" encoding="utf-8"?>
-<w:numbering xmlns:wpc="http://schemas.microsoft.com/office/word/2010/wordprocessingCanvas" xmlns:cx="http://schemas.microsoft.com/office/drawing/2014/chartex" xmlns:cx1="http://schemas.microsoft.com/office/drawing/2015/9/8/chartex" xmlns:cx2="http://schemas.microsoft.com/office/drawing/2015/10/21/chartex" xmlns:cx3="http://schemas.microsoft.com/office/drawing/2016/5/9/chartex" xmlns:cx4="http://schemas.microsoft.com/office/drawing/2016/5/10/chartex" xmlns:cx5="http://schemas.microsoft.com/office/drawing/2016/5/11/chartex" xmlns:cx6="http://schemas.microsoft.com/office/drawing/2016/5/12/chartex" xmlns:cx7="http://schemas.microsoft.com/office/drawing/2016/5/13/chartex" xmlns:cx8="http://schemas.microsoft.com/office/drawing/2016/5/14/chartex" xmlns:mc="http://schemas.openxmlformats.org/markup-compatibility/2006" xmlns:aink="http://schemas.microsoft.com/office/drawing/2016/ink" xmlns:am3d="http://schemas.microsoft.com/office/drawing/2017/model3d" xmlns:o="urn:schemas-microsoft-com:office:office" xmlns:r="http://schemas.openxmlformats.org/officeDocument/2006/relationships" xmlns:m="http://schemas.openxmlformats.org/officeDocument/2006/math" xmlns:v="urn:schemas-microsoft-com:vml" xmlns:wp14="http://schemas.microsoft.com/office/word/2010/wordprocessingDrawing" xmlns:wp="http://schemas.openxmlformats.org/drawingml/2006/wordprocessingDrawing" xmlns:w10="urn:schemas-microsoft-com:office:word" xmlns:w="http://schemas.openxmlformats.org/wordprocessingml/2006/main" xmlns:w14="http://schemas.microsoft.com/office/word/2010/wordml" xmlns:w15="http://schemas.microsoft.com/office/word/2012/wordml" xmlns:w16cex="http://schemas.microsoft.com/office/word/2018/wordml/cex" xmlns:w16cid="http://schemas.microsoft.com/office/word/2016/wordml/cid" xmlns:w16="http://schemas.microsoft.com/office/word/2018/wordml" xmlns:w16sdtdh="http://schemas.microsoft.com/office/word/2020/wordml/sdtdatahash" xmlns:w16se="http://schemas.microsoft.com/office/word/2015/wordml/symex" xmlns:wpg="http://schemas.microsoft.com/office/word/2010/wordprocessingGroup" xmlns:wpi="http://schemas.microsoft.com/office/word/2010/wordprocessingInk" xmlns:wne="http://schemas.microsoft.com/office/word/2006/wordml" xmlns:wps="http://schemas.microsoft.com/office/word/2010/wordprocessingShape" mc:Ignorable="w14 w15 w16se w16cid w16 w16cex w16sdtdh wp14">
+<w:numbering xmlns:wpc="http://schemas.microsoft.com/office/word/2010/wordprocessingCanvas" xmlns:cx="http://schemas.microsoft.com/office/drawing/2014/chartex" xmlns:cx1="http://schemas.microsoft.com/office/drawing/2015/9/8/chartex" xmlns:cx2="http://schemas.microsoft.com/office/drawing/2015/10/21/chartex" xmlns:cx3="http://schemas.microsoft.com/office/drawing/2016/5/9/chartex" xmlns:cx4="http://schemas.microsoft.com/office/drawing/2016/5/10/chartex" xmlns:cx5="http://schemas.microsoft.com/office/drawing/2016/5/11/chartex" xmlns:cx6="http://schemas.microsoft.com/office/drawing/2016/5/12/chartex" xmlns:cx7="http://schemas.microsoft.com/office/drawing/2016/5/13/chartex" xmlns:cx8="http://schemas.microsoft.com/office/drawing/2016/5/14/chartex" xmlns:mc="http://schemas.openxmlformats.org/markup-compatibility/2006" xmlns:aink="http://schemas.microsoft.com/office/drawing/2016/ink" xmlns:am3d="http://schemas.microsoft.com/office/drawing/2017/model3d" xmlns:o="urn:schemas-microsoft-com:office:office" xmlns:oel="http://schemas.microsoft.com/office/2019/extlst" xmlns:r="http://schemas.openxmlformats.org/officeDocument/2006/relationships" xmlns:m="http://schemas.openxmlformats.org/officeDocument/2006/math" xmlns:v="urn:schemas-microsoft-com:vml" xmlns:wp14="http://schemas.microsoft.com/office/word/2010/wordprocessingDrawing" xmlns:wp="http://schemas.openxmlformats.org/drawingml/2006/wordprocessingDrawing" xmlns:w10="urn:schemas-microsoft-com:office:word" xmlns:w="http://schemas.openxmlformats.org/wordprocessingml/2006/main" xmlns:w14="http://schemas.microsoft.com/office/word/2010/wordml" xmlns:w15="http://schemas.microsoft.com/office/word/2012/wordml" xmlns:w16cex="http://schemas.microsoft.com/office/word/2018/wordml/cex" xmlns:w16cid="http://schemas.microsoft.com/office/word/2016/wordml/cid" xmlns:w16="http://schemas.microsoft.com/office/word/2018/wordml" xmlns:w16sdtdh="http://schemas.microsoft.com/office/word/2020/wordml/sdtdatahash" xmlns:w16se="http://schemas.microsoft.com/office/word/2015/wordml/symex" xmlns:wpg="http://schemas.microsoft.com/office/word/2010/wordprocessingGroup" xmlns:wpi="http://schemas.microsoft.com/office/word/2010/wordprocessingInk" xmlns:wne="http://schemas.microsoft.com/office/word/2006/wordml" xmlns:wps="http://schemas.microsoft.com/office/word/2010/wordprocessingShape" mc:Ignorable="w14 w15 w16se w16cid w16 w16cex w16sdtdh wp14">
   <w:abstractNum w:abstractNumId="0" w15:restartNumberingAfterBreak="0">
     <w:nsid w:val="1CC01AC4"/>
     <w:multiLevelType w:val="hybridMultilevel"/>
@@ -1854,6 +2771,119 @@
     </w:lvl>
   </w:abstractNum>
   <w:abstractNum w:abstractNumId="5" w15:restartNumberingAfterBreak="0">
+    <w:nsid w:val="327D30E8"/>
+    <w:multiLevelType w:val="hybridMultilevel"/>
+    <w:tmpl w:val="1F88FFDA"/>
+    <w:lvl w:ilvl="0" w:tplc="04090001">
+      <w:start w:val="1"/>
+      <w:numFmt w:val="bullet"/>
+      <w:lvlText w:val=""/>
+      <w:lvlJc w:val="left"/>
+      <w:pPr>
+        <w:ind w:left="720" w:hanging="360"/>
+      </w:pPr>
+      <w:rPr>
+        <w:rFonts w:ascii="Symbol" w:hAnsi="Symbol" w:hint="default"/>
+      </w:rPr>
+    </w:lvl>
+    <w:lvl w:ilvl="1" w:tplc="04090003" w:tentative="1">
+      <w:start w:val="1"/>
+      <w:numFmt w:val="bullet"/>
+      <w:lvlText w:val="o"/>
+      <w:lvlJc w:val="left"/>
+      <w:pPr>
+        <w:ind w:left="1440" w:hanging="360"/>
+      </w:pPr>
+      <w:rPr>
+        <w:rFonts w:ascii="Courier New" w:hAnsi="Courier New" w:cs="Courier New" w:hint="default"/>
+      </w:rPr>
+    </w:lvl>
+    <w:lvl w:ilvl="2" w:tplc="04090005" w:tentative="1">
+      <w:start w:val="1"/>
+      <w:numFmt w:val="bullet"/>
+      <w:lvlText w:val=""/>
+      <w:lvlJc w:val="left"/>
+      <w:pPr>
+        <w:ind w:left="2160" w:hanging="360"/>
+      </w:pPr>
+      <w:rPr>
+        <w:rFonts w:ascii="Wingdings" w:hAnsi="Wingdings" w:hint="default"/>
+      </w:rPr>
+    </w:lvl>
+    <w:lvl w:ilvl="3" w:tplc="04090001" w:tentative="1">
+      <w:start w:val="1"/>
+      <w:numFmt w:val="bullet"/>
+      <w:lvlText w:val=""/>
+      <w:lvlJc w:val="left"/>
+      <w:pPr>
+        <w:ind w:left="2880" w:hanging="360"/>
+      </w:pPr>
+      <w:rPr>
+        <w:rFonts w:ascii="Symbol" w:hAnsi="Symbol" w:hint="default"/>
+      </w:rPr>
+    </w:lvl>
+    <w:lvl w:ilvl="4" w:tplc="04090003" w:tentative="1">
+      <w:start w:val="1"/>
+      <w:numFmt w:val="bullet"/>
+      <w:lvlText w:val="o"/>
+      <w:lvlJc w:val="left"/>
+      <w:pPr>
+        <w:ind w:left="3600" w:hanging="360"/>
+      </w:pPr>
+      <w:rPr>
+        <w:rFonts w:ascii="Courier New" w:hAnsi="Courier New" w:cs="Courier New" w:hint="default"/>
+      </w:rPr>
+    </w:lvl>
+    <w:lvl w:ilvl="5" w:tplc="04090005" w:tentative="1">
+      <w:start w:val="1"/>
+      <w:numFmt w:val="bullet"/>
+      <w:lvlText w:val=""/>
+      <w:lvlJc w:val="left"/>
+      <w:pPr>
+        <w:ind w:left="4320" w:hanging="360"/>
+      </w:pPr>
+      <w:rPr>
+        <w:rFonts w:ascii="Wingdings" w:hAnsi="Wingdings" w:hint="default"/>
+      </w:rPr>
+    </w:lvl>
+    <w:lvl w:ilvl="6" w:tplc="04090001" w:tentative="1">
+      <w:start w:val="1"/>
+      <w:numFmt w:val="bullet"/>
+      <w:lvlText w:val=""/>
+      <w:lvlJc w:val="left"/>
+      <w:pPr>
+        <w:ind w:left="5040" w:hanging="360"/>
+      </w:pPr>
+      <w:rPr>
+        <w:rFonts w:ascii="Symbol" w:hAnsi="Symbol" w:hint="default"/>
+      </w:rPr>
+    </w:lvl>
+    <w:lvl w:ilvl="7" w:tplc="04090003" w:tentative="1">
+      <w:start w:val="1"/>
+      <w:numFmt w:val="bullet"/>
+      <w:lvlText w:val="o"/>
+      <w:lvlJc w:val="left"/>
+      <w:pPr>
+        <w:ind w:left="5760" w:hanging="360"/>
+      </w:pPr>
+      <w:rPr>
+        <w:rFonts w:ascii="Courier New" w:hAnsi="Courier New" w:cs="Courier New" w:hint="default"/>
+      </w:rPr>
+    </w:lvl>
+    <w:lvl w:ilvl="8" w:tplc="04090005" w:tentative="1">
+      <w:start w:val="1"/>
+      <w:numFmt w:val="bullet"/>
+      <w:lvlText w:val=""/>
+      <w:lvlJc w:val="left"/>
+      <w:pPr>
+        <w:ind w:left="6480" w:hanging="360"/>
+      </w:pPr>
+      <w:rPr>
+        <w:rFonts w:ascii="Wingdings" w:hAnsi="Wingdings" w:hint="default"/>
+      </w:rPr>
+    </w:lvl>
+  </w:abstractNum>
+  <w:abstractNum w:abstractNumId="6" w15:restartNumberingAfterBreak="0">
     <w:nsid w:val="46670F24"/>
     <w:multiLevelType w:val="hybridMultilevel"/>
     <w:tmpl w:val="1B420EF4"/>
@@ -1966,7 +2996,7 @@
       </w:rPr>
     </w:lvl>
   </w:abstractNum>
-  <w:abstractNum w:abstractNumId="6" w15:restartNumberingAfterBreak="0">
+  <w:abstractNum w:abstractNumId="7" w15:restartNumberingAfterBreak="0">
     <w:nsid w:val="6F556527"/>
     <w:multiLevelType w:val="hybridMultilevel"/>
     <w:tmpl w:val="BD9447C4"/>
@@ -2079,26 +3109,29 @@
       </w:rPr>
     </w:lvl>
   </w:abstractNum>
-  <w:num w:numId="1">
+  <w:num w:numId="1" w16cid:durableId="2138060673">
+    <w:abstractNumId w:val="7"/>
+  </w:num>
+  <w:num w:numId="2" w16cid:durableId="542399568">
+    <w:abstractNumId w:val="3"/>
+  </w:num>
+  <w:num w:numId="3" w16cid:durableId="388460371">
+    <w:abstractNumId w:val="1"/>
+  </w:num>
+  <w:num w:numId="4" w16cid:durableId="2113935849">
     <w:abstractNumId w:val="6"/>
   </w:num>
-  <w:num w:numId="2">
-    <w:abstractNumId w:val="3"/>
-  </w:num>
-  <w:num w:numId="3">
-    <w:abstractNumId w:val="1"/>
-  </w:num>
-  <w:num w:numId="4">
-    <w:abstractNumId w:val="5"/>
-  </w:num>
-  <w:num w:numId="5">
+  <w:num w:numId="5" w16cid:durableId="820851851">
     <w:abstractNumId w:val="0"/>
   </w:num>
-  <w:num w:numId="6">
+  <w:num w:numId="6" w16cid:durableId="2043238187">
     <w:abstractNumId w:val="2"/>
   </w:num>
-  <w:num w:numId="7">
+  <w:num w:numId="7" w16cid:durableId="67464309">
     <w:abstractNumId w:val="4"/>
+  </w:num>
+  <w:num w:numId="8" w16cid:durableId="1515341599">
+    <w:abstractNumId w:val="5"/>
   </w:num>
 </w:numbering>
 </file>
@@ -2796,6 +3829,82 @@
       <w:spacing w:val="15"/>
     </w:rPr>
   </w:style>
+  <w:style w:type="paragraph" w:styleId="Caption">
+    <w:name w:val="caption"/>
+    <w:basedOn w:val="Normal"/>
+    <w:next w:val="Normal"/>
+    <w:uiPriority w:val="35"/>
+    <w:unhideWhenUsed/>
+    <w:qFormat/>
+    <w:rsid w:val="008678FF"/>
+    <w:pPr>
+      <w:spacing w:after="200" w:line="240" w:lineRule="auto"/>
+    </w:pPr>
+    <w:rPr>
+      <w:i/>
+      <w:iCs/>
+      <w:color w:val="44546A" w:themeColor="text2"/>
+      <w:sz w:val="18"/>
+      <w:szCs w:val="18"/>
+    </w:rPr>
+  </w:style>
+  <w:style w:type="paragraph" w:styleId="Header">
+    <w:name w:val="header"/>
+    <w:basedOn w:val="Normal"/>
+    <w:link w:val="HeaderChar"/>
+    <w:uiPriority w:val="99"/>
+    <w:unhideWhenUsed/>
+    <w:rsid w:val="00400ACF"/>
+    <w:pPr>
+      <w:tabs>
+        <w:tab w:val="center" w:pos="4680"/>
+        <w:tab w:val="right" w:pos="9360"/>
+      </w:tabs>
+      <w:spacing w:after="0" w:line="240" w:lineRule="auto"/>
+    </w:pPr>
+  </w:style>
+  <w:style w:type="character" w:customStyle="1" w:styleId="HeaderChar">
+    <w:name w:val="Header Char"/>
+    <w:basedOn w:val="DefaultParagraphFont"/>
+    <w:link w:val="Header"/>
+    <w:uiPriority w:val="99"/>
+    <w:rsid w:val="00400ACF"/>
+  </w:style>
+  <w:style w:type="paragraph" w:styleId="Footer">
+    <w:name w:val="footer"/>
+    <w:basedOn w:val="Normal"/>
+    <w:link w:val="FooterChar"/>
+    <w:uiPriority w:val="99"/>
+    <w:unhideWhenUsed/>
+    <w:rsid w:val="00400ACF"/>
+    <w:pPr>
+      <w:tabs>
+        <w:tab w:val="center" w:pos="4680"/>
+        <w:tab w:val="right" w:pos="9360"/>
+      </w:tabs>
+      <w:spacing w:after="0" w:line="240" w:lineRule="auto"/>
+    </w:pPr>
+  </w:style>
+  <w:style w:type="character" w:customStyle="1" w:styleId="FooterChar">
+    <w:name w:val="Footer Char"/>
+    <w:basedOn w:val="DefaultParagraphFont"/>
+    <w:link w:val="Footer"/>
+    <w:uiPriority w:val="99"/>
+    <w:rsid w:val="00400ACF"/>
+  </w:style>
+  <w:style w:type="paragraph" w:styleId="TOC3">
+    <w:name w:val="toc 3"/>
+    <w:basedOn w:val="Normal"/>
+    <w:next w:val="Normal"/>
+    <w:autoRedefine/>
+    <w:uiPriority w:val="39"/>
+    <w:unhideWhenUsed/>
+    <w:rsid w:val="00400ACF"/>
+    <w:pPr>
+      <w:spacing w:after="100"/>
+      <w:ind w:left="440"/>
+    </w:pPr>
+  </w:style>
 </w:styles>
 </file>
 

</xml_diff>